<commit_message>
add KNN and results (in README)
</commit_message>
<xml_diff>
--- a/README.docx
+++ b/README.docx
@@ -329,46 +329,78 @@
         </w:numPr>
         <w:ind w:leftChars="0"/>
         <w:rPr>
+          <w:rFonts w:ascii="Times New Roman" w:hAnsi="Times New Roman" w:cs="Times New Roman"/>
+        </w:rPr>
+      </w:pPr>
+      <w:r>
+        <w:rPr>
           <w:rFonts w:ascii="Times New Roman" w:hAnsi="Times New Roman" w:cs="Times New Roman" w:hint="eastAsia"/>
         </w:rPr>
+        <w:t>D</w:t>
+      </w:r>
+      <w:r>
+        <w:rPr>
+          <w:rFonts w:ascii="Times New Roman" w:hAnsi="Times New Roman" w:cs="Times New Roman"/>
+        </w:rPr>
+        <w:t>ata splitting</w:t>
+      </w:r>
+      <w:r>
+        <w:rPr>
+          <w:rFonts w:ascii="Times New Roman" w:hAnsi="Times New Roman" w:cs="Times New Roman"/>
+        </w:rPr>
+        <w:t>:</w:t>
+      </w:r>
+    </w:p>
+    <w:p>
+      <w:pPr>
+        <w:ind w:firstLine="480"/>
+        <w:rPr>
+          <w:rFonts w:ascii="Times New Roman" w:hAnsi="Times New Roman" w:cs="Times New Roman"/>
+        </w:rPr>
+      </w:pPr>
+      <w:r>
+        <w:rPr>
+          <w:rFonts w:ascii="Times New Roman" w:hAnsi="Times New Roman" w:cs="Times New Roman"/>
+        </w:rPr>
+        <w:t xml:space="preserve">- </w:t>
+      </w:r>
+      <w:r>
+        <w:rPr>
+          <w:rFonts w:ascii="Times New Roman" w:hAnsi="Times New Roman" w:cs="Times New Roman"/>
+        </w:rPr>
+        <w:t>Training data: 1000 AF &amp; Normal samples</w:t>
+      </w:r>
+      <w:r>
+        <w:rPr>
+          <w:rFonts w:ascii="Times New Roman" w:hAnsi="Times New Roman" w:cs="Times New Roman"/>
+        </w:rPr>
+        <w:t>.</w:t>
+      </w:r>
+    </w:p>
+    <w:p>
+      <w:pPr>
+        <w:ind w:firstLine="480"/>
+        <w:rPr>
+          <w:rFonts w:ascii="Times New Roman" w:hAnsi="Times New Roman" w:cs="Times New Roman"/>
+        </w:rPr>
       </w:pPr>
       <w:r>
         <w:rPr>
           <w:rFonts w:ascii="Times New Roman" w:hAnsi="Times New Roman" w:cs="Times New Roman" w:hint="eastAsia"/>
         </w:rPr>
-        <w:t>D</w:t>
-      </w:r>
-      <w:r>
-        <w:rPr>
-          <w:rFonts w:ascii="Times New Roman" w:hAnsi="Times New Roman" w:cs="Times New Roman"/>
-        </w:rPr>
-        <w:t>ata splitting</w:t>
-      </w:r>
-      <w:r>
-        <w:rPr>
-          <w:rFonts w:ascii="Times New Roman" w:hAnsi="Times New Roman" w:cs="Times New Roman"/>
-        </w:rPr>
-        <w:t>:</w:t>
-      </w:r>
-    </w:p>
-    <w:p>
-      <w:pPr>
-        <w:ind w:firstLine="480"/>
-        <w:rPr>
-          <w:rFonts w:ascii="Times New Roman" w:hAnsi="Times New Roman" w:cs="Times New Roman"/>
-        </w:rPr>
-      </w:pPr>
-      <w:r>
-        <w:rPr>
-          <w:rFonts w:ascii="Times New Roman" w:hAnsi="Times New Roman" w:cs="Times New Roman"/>
-        </w:rPr>
-        <w:t xml:space="preserve">- </w:t>
-      </w:r>
-      <w:r>
-        <w:rPr>
-          <w:rFonts w:ascii="Times New Roman" w:hAnsi="Times New Roman" w:cs="Times New Roman"/>
-        </w:rPr>
-        <w:t>Training data: 1000 AF &amp; Normal samples</w:t>
+        <w:t>-</w:t>
+      </w:r>
+      <w:r>
+        <w:rPr>
+          <w:rFonts w:ascii="Times New Roman" w:hAnsi="Times New Roman" w:cs="Times New Roman"/>
+        </w:rPr>
+        <w:t xml:space="preserve"> </w:t>
+      </w:r>
+      <w:r>
+        <w:rPr>
+          <w:rFonts w:ascii="Times New Roman" w:hAnsi="Times New Roman" w:cs="Times New Roman"/>
+        </w:rPr>
+        <w:t>Test data (the rest): 3140 AF &amp; 2240 Normal samples</w:t>
       </w:r>
       <w:r>
         <w:rPr>
@@ -379,40 +411,8 @@
     </w:p>
     <w:p>
       <w:pPr>
-        <w:ind w:firstLine="480"/>
-        <w:rPr>
-          <w:rFonts w:ascii="Times New Roman" w:hAnsi="Times New Roman" w:cs="Times New Roman"/>
-        </w:rPr>
-      </w:pPr>
-      <w:r>
-        <w:rPr>
-          <w:rFonts w:ascii="Times New Roman" w:hAnsi="Times New Roman" w:cs="Times New Roman" w:hint="eastAsia"/>
-        </w:rPr>
-        <w:t>-</w:t>
-      </w:r>
-      <w:r>
-        <w:rPr>
-          <w:rFonts w:ascii="Times New Roman" w:hAnsi="Times New Roman" w:cs="Times New Roman"/>
-        </w:rPr>
-        <w:t xml:space="preserve"> </w:t>
-      </w:r>
-      <w:r>
-        <w:rPr>
-          <w:rFonts w:ascii="Times New Roman" w:hAnsi="Times New Roman" w:cs="Times New Roman"/>
-        </w:rPr>
-        <w:t>Test data (the rest): 3140 AF &amp; 2240 Normal samples</w:t>
-      </w:r>
-      <w:r>
-        <w:rPr>
-          <w:rFonts w:ascii="Times New Roman" w:hAnsi="Times New Roman" w:cs="Times New Roman"/>
-        </w:rPr>
-        <w:t>.</w:t>
-      </w:r>
-    </w:p>
-    <w:p>
-      <w:pPr>
-        <w:rPr>
-          <w:rFonts w:ascii="Times New Roman" w:hAnsi="Times New Roman" w:cs="Times New Roman" w:hint="eastAsia"/>
+        <w:rPr>
+          <w:rFonts w:ascii="Times New Roman" w:hAnsi="Times New Roman" w:cs="Times New Roman"/>
         </w:rPr>
       </w:pPr>
     </w:p>
@@ -522,11 +522,86 @@
         <w:rPr>
           <w:rFonts w:ascii="Times New Roman" w:hAnsi="Times New Roman" w:cs="Times New Roman"/>
         </w:rPr>
-        <w:t>Training:</w:t>
-      </w:r>
-    </w:p>
-    <w:p>
-      <w:pPr>
+        <w:t xml:space="preserve">Machine learning technologies </w:t>
+      </w:r>
+      <w:r>
+        <w:rPr>
+          <w:rFonts w:ascii="Times New Roman" w:hAnsi="Times New Roman" w:cs="Times New Roman"/>
+        </w:rPr>
+        <w:t>and</w:t>
+      </w:r>
+      <w:r>
+        <w:rPr>
+          <w:rFonts w:ascii="Times New Roman" w:hAnsi="Times New Roman" w:cs="Times New Roman"/>
+        </w:rPr>
+        <w:t xml:space="preserve"> tuning</w:t>
+      </w:r>
+      <w:r>
+        <w:rPr>
+          <w:rFonts w:ascii="Times New Roman" w:hAnsi="Times New Roman" w:cs="Times New Roman"/>
+        </w:rPr>
+        <w:t xml:space="preserve"> parameters</w:t>
+      </w:r>
+      <w:r>
+        <w:rPr>
+          <w:rFonts w:ascii="Times New Roman" w:hAnsi="Times New Roman" w:cs="Times New Roman"/>
+        </w:rPr>
+        <w:t xml:space="preserve">: </w:t>
+      </w:r>
+    </w:p>
+    <w:p>
+      <w:pPr>
+        <w:pStyle w:val="a3"/>
+        <w:ind w:leftChars="0"/>
+        <w:rPr>
+          <w:rFonts w:ascii="Times New Roman" w:hAnsi="Times New Roman" w:cs="Times New Roman"/>
+        </w:rPr>
+      </w:pPr>
+      <w:r>
+        <w:rPr>
+          <w:rFonts w:ascii="Times New Roman" w:hAnsi="Times New Roman" w:cs="Times New Roman" w:hint="eastAsia"/>
+        </w:rPr>
+        <w:t>-</w:t>
+      </w:r>
+      <w:r>
+        <w:rPr>
+          <w:rFonts w:ascii="Times New Roman" w:hAnsi="Times New Roman" w:cs="Times New Roman"/>
+        </w:rPr>
+        <w:t xml:space="preserve"> </w:t>
+      </w:r>
+      <w:r>
+        <w:rPr>
+          <w:rFonts w:ascii="Times New Roman" w:hAnsi="Times New Roman" w:cs="Times New Roman"/>
+        </w:rPr>
+        <w:t>KNN</w:t>
+      </w:r>
+      <w:r>
+        <w:rPr>
+          <w:rFonts w:ascii="Times New Roman" w:hAnsi="Times New Roman" w:cs="Times New Roman"/>
+        </w:rPr>
+        <w:t xml:space="preserve">: </w:t>
+      </w:r>
+    </w:p>
+    <w:p>
+      <w:pPr>
+        <w:pStyle w:val="a3"/>
+        <w:ind w:leftChars="0" w:firstLine="480"/>
+        <w:rPr>
+          <w:rFonts w:ascii="Times New Roman" w:hAnsi="Times New Roman" w:cs="Times New Roman" w:hint="eastAsia"/>
+        </w:rPr>
+      </w:pPr>
+      <w:r>
+        <w:rPr>
+          <w:rFonts w:ascii="Times New Roman" w:hAnsi="Times New Roman" w:cs="Times New Roman"/>
+        </w:rPr>
+        <w:t>K = [1, 3, 5, 7, 9, 11, 13, 15].</w:t>
+      </w:r>
+    </w:p>
+    <w:p>
+      <w:pPr>
+        <w:autoSpaceDE w:val="0"/>
+        <w:autoSpaceDN w:val="0"/>
+        <w:adjustRightInd w:val="0"/>
         <w:ind w:firstLine="480"/>
         <w:rPr>
           <w:rFonts w:ascii="Times New Roman" w:hAnsi="Times New Roman" w:cs="Times New Roman"/>
@@ -536,81 +611,770 @@
         <w:rPr>
           <w:rFonts w:ascii="Times New Roman" w:hAnsi="Times New Roman" w:cs="Times New Roman"/>
         </w:rPr>
+        <w:t xml:space="preserve">- </w:t>
+      </w:r>
+      <w:r>
+        <w:rPr>
+          <w:rFonts w:ascii="Times New Roman" w:hAnsi="Times New Roman" w:cs="Times New Roman"/>
+        </w:rPr>
+        <w:t>linear SVM</w:t>
+      </w:r>
+      <w:r>
+        <w:rPr>
+          <w:rFonts w:ascii="Times New Roman" w:hAnsi="Times New Roman" w:cs="Times New Roman"/>
+        </w:rPr>
+        <w:t xml:space="preserve">: </w:t>
+      </w:r>
+    </w:p>
+    <w:p>
+      <w:pPr>
+        <w:autoSpaceDE w:val="0"/>
+        <w:autoSpaceDN w:val="0"/>
+        <w:adjustRightInd w:val="0"/>
+        <w:ind w:left="480" w:firstLine="480"/>
+        <w:rPr>
+          <w:rFonts w:ascii="Courier New" w:hAnsi="Courier New" w:cs="Courier New"/>
+          <w:kern w:val="0"/>
+          <w:szCs w:val="24"/>
+        </w:rPr>
+      </w:pPr>
+      <w:r>
+        <w:rPr>
+          <w:rFonts w:ascii="Times New Roman" w:hAnsi="Times New Roman" w:cs="Times New Roman"/>
+        </w:rPr>
+        <w:t>C =</w:t>
+      </w:r>
+      <w:r>
+        <w:rPr>
+          <w:rFonts w:ascii="Times New Roman" w:hAnsi="Times New Roman" w:cs="Times New Roman"/>
+          <w:szCs w:val="24"/>
+        </w:rPr>
+        <w:t xml:space="preserve"> [</w:t>
+      </w:r>
+      <w:r>
+        <w:rPr>
+          <w:rFonts w:ascii="Times New Roman" w:hAnsi="Times New Roman" w:cs="Times New Roman"/>
+          <w:color w:val="000000"/>
+          <w:kern w:val="0"/>
+          <w:szCs w:val="24"/>
+        </w:rPr>
+        <w:t>2</w:t>
+      </w:r>
+      <w:r>
+        <w:rPr>
+          <w:rFonts w:ascii="Times New Roman" w:hAnsi="Times New Roman" w:cs="Times New Roman"/>
+          <w:color w:val="000000"/>
+          <w:kern w:val="0"/>
+          <w:szCs w:val="24"/>
+          <w:vertAlign w:val="superscript"/>
+        </w:rPr>
+        <w:t>-2</w:t>
+      </w:r>
+      <w:r>
+        <w:rPr>
+          <w:rFonts w:ascii="Times New Roman" w:hAnsi="Times New Roman" w:cs="Times New Roman"/>
+          <w:color w:val="000000"/>
+          <w:kern w:val="0"/>
+          <w:szCs w:val="24"/>
+        </w:rPr>
+        <w:t>,</w:t>
+      </w:r>
+      <w:r>
+        <w:rPr>
+          <w:rFonts w:ascii="Times New Roman" w:hAnsi="Times New Roman" w:cs="Times New Roman"/>
+          <w:color w:val="000000"/>
+          <w:kern w:val="0"/>
+          <w:szCs w:val="24"/>
+        </w:rPr>
+        <w:t xml:space="preserve"> </w:t>
+      </w:r>
+      <w:r>
+        <w:rPr>
+          <w:rFonts w:ascii="Times New Roman" w:hAnsi="Times New Roman" w:cs="Times New Roman"/>
+          <w:color w:val="000000"/>
+          <w:kern w:val="0"/>
+          <w:szCs w:val="24"/>
+        </w:rPr>
+        <w:t>2</w:t>
+      </w:r>
+      <w:r>
+        <w:rPr>
+          <w:rFonts w:ascii="Times New Roman" w:hAnsi="Times New Roman" w:cs="Times New Roman"/>
+          <w:color w:val="000000"/>
+          <w:kern w:val="0"/>
+          <w:szCs w:val="24"/>
+          <w:vertAlign w:val="superscript"/>
+        </w:rPr>
         <w:t>-</w:t>
       </w:r>
       <w:r>
         <w:rPr>
           <w:rFonts w:ascii="Times New Roman" w:hAnsi="Times New Roman" w:cs="Times New Roman"/>
+          <w:color w:val="000000"/>
+          <w:kern w:val="0"/>
+          <w:szCs w:val="24"/>
+          <w:vertAlign w:val="superscript"/>
+        </w:rPr>
+        <w:t>1</w:t>
+      </w:r>
+      <w:r>
+        <w:rPr>
+          <w:rFonts w:ascii="Times New Roman" w:hAnsi="Times New Roman" w:cs="Times New Roman"/>
+          <w:color w:val="000000"/>
+          <w:kern w:val="0"/>
+          <w:szCs w:val="24"/>
+        </w:rPr>
+        <w:t>,</w:t>
+      </w:r>
+      <w:r>
+        <w:rPr>
+          <w:rFonts w:ascii="Times New Roman" w:hAnsi="Times New Roman" w:cs="Times New Roman"/>
+          <w:color w:val="000000"/>
+          <w:kern w:val="0"/>
+          <w:szCs w:val="24"/>
+        </w:rPr>
+        <w:t xml:space="preserve"> </w:t>
+      </w:r>
+      <w:r>
+        <w:rPr>
+          <w:rFonts w:ascii="Times New Roman" w:hAnsi="Times New Roman" w:cs="Times New Roman"/>
+          <w:color w:val="000000"/>
+          <w:kern w:val="0"/>
+          <w:szCs w:val="24"/>
+        </w:rPr>
+        <w:t>2</w:t>
+      </w:r>
+      <w:r>
+        <w:rPr>
+          <w:rFonts w:ascii="Times New Roman" w:hAnsi="Times New Roman" w:cs="Times New Roman"/>
+          <w:color w:val="000000"/>
+          <w:kern w:val="0"/>
+          <w:szCs w:val="24"/>
+          <w:vertAlign w:val="superscript"/>
+        </w:rPr>
+        <w:t>0</w:t>
+      </w:r>
+      <w:r>
+        <w:rPr>
+          <w:rFonts w:ascii="Times New Roman" w:hAnsi="Times New Roman" w:cs="Times New Roman"/>
+          <w:color w:val="000000"/>
+          <w:kern w:val="0"/>
+          <w:szCs w:val="24"/>
+        </w:rPr>
+        <w:t>,</w:t>
+      </w:r>
+      <w:r>
+        <w:rPr>
+          <w:rFonts w:ascii="Times New Roman" w:hAnsi="Times New Roman" w:cs="Times New Roman"/>
+          <w:color w:val="000000"/>
+          <w:kern w:val="0"/>
+          <w:szCs w:val="24"/>
+        </w:rPr>
+        <w:t xml:space="preserve"> </w:t>
+      </w:r>
+      <w:r>
+        <w:rPr>
+          <w:rFonts w:ascii="Times New Roman" w:hAnsi="Times New Roman" w:cs="Times New Roman"/>
+          <w:color w:val="000000"/>
+          <w:kern w:val="0"/>
+          <w:szCs w:val="24"/>
+        </w:rPr>
+        <w:t>2</w:t>
+      </w:r>
+      <w:r>
+        <w:rPr>
+          <w:rFonts w:ascii="Times New Roman" w:hAnsi="Times New Roman" w:cs="Times New Roman"/>
+          <w:color w:val="000000"/>
+          <w:kern w:val="0"/>
+          <w:szCs w:val="24"/>
+          <w:vertAlign w:val="superscript"/>
+        </w:rPr>
+        <w:t>1</w:t>
+      </w:r>
+      <w:r>
+        <w:rPr>
+          <w:rFonts w:ascii="Times New Roman" w:hAnsi="Times New Roman" w:cs="Times New Roman"/>
+          <w:color w:val="000000"/>
+          <w:kern w:val="0"/>
+          <w:szCs w:val="24"/>
+        </w:rPr>
+        <w:t>,</w:t>
+      </w:r>
+      <w:r>
+        <w:rPr>
+          <w:rFonts w:ascii="Times New Roman" w:hAnsi="Times New Roman" w:cs="Times New Roman"/>
+          <w:color w:val="000000"/>
+          <w:kern w:val="0"/>
+          <w:szCs w:val="24"/>
+        </w:rPr>
+        <w:t xml:space="preserve"> </w:t>
+      </w:r>
+      <w:r>
+        <w:rPr>
+          <w:rFonts w:ascii="Times New Roman" w:hAnsi="Times New Roman" w:cs="Times New Roman"/>
+          <w:color w:val="000000"/>
+          <w:kern w:val="0"/>
+          <w:szCs w:val="24"/>
+        </w:rPr>
+        <w:t>2</w:t>
+      </w:r>
+      <w:r>
+        <w:rPr>
+          <w:rFonts w:ascii="Times New Roman" w:hAnsi="Times New Roman" w:cs="Times New Roman"/>
+          <w:color w:val="000000"/>
+          <w:kern w:val="0"/>
+          <w:szCs w:val="24"/>
+          <w:vertAlign w:val="superscript"/>
+        </w:rPr>
+        <w:t>2</w:t>
+      </w:r>
+      <w:r>
+        <w:rPr>
+          <w:rFonts w:ascii="Times New Roman" w:hAnsi="Times New Roman" w:cs="Times New Roman"/>
+          <w:color w:val="000000"/>
+          <w:kern w:val="0"/>
+          <w:szCs w:val="24"/>
+        </w:rPr>
+        <w:t>,</w:t>
+      </w:r>
+      <w:r>
+        <w:rPr>
+          <w:rFonts w:ascii="Times New Roman" w:hAnsi="Times New Roman" w:cs="Times New Roman"/>
+          <w:color w:val="000000"/>
+          <w:kern w:val="0"/>
+          <w:szCs w:val="24"/>
+        </w:rPr>
+        <w:t xml:space="preserve"> </w:t>
+      </w:r>
+      <w:r>
+        <w:rPr>
+          <w:rFonts w:ascii="Times New Roman" w:hAnsi="Times New Roman" w:cs="Times New Roman"/>
+          <w:color w:val="000000"/>
+          <w:kern w:val="0"/>
+          <w:szCs w:val="24"/>
+        </w:rPr>
+        <w:t>2</w:t>
+      </w:r>
+      <w:r>
+        <w:rPr>
+          <w:rFonts w:ascii="Times New Roman" w:hAnsi="Times New Roman" w:cs="Times New Roman"/>
+          <w:color w:val="000000"/>
+          <w:kern w:val="0"/>
+          <w:szCs w:val="24"/>
+          <w:vertAlign w:val="superscript"/>
+        </w:rPr>
+        <w:t>3</w:t>
+      </w:r>
+      <w:r>
+        <w:rPr>
+          <w:rFonts w:ascii="Times New Roman" w:hAnsi="Times New Roman" w:cs="Times New Roman"/>
+          <w:color w:val="000000"/>
+          <w:kern w:val="0"/>
+          <w:szCs w:val="24"/>
+        </w:rPr>
+        <w:t>,</w:t>
+      </w:r>
+      <w:r>
+        <w:rPr>
+          <w:rFonts w:ascii="Times New Roman" w:hAnsi="Times New Roman" w:cs="Times New Roman"/>
+          <w:color w:val="000000"/>
+          <w:kern w:val="0"/>
+          <w:szCs w:val="24"/>
+        </w:rPr>
+        <w:t xml:space="preserve"> </w:t>
+      </w:r>
+      <w:r>
+        <w:rPr>
+          <w:rFonts w:ascii="Times New Roman" w:hAnsi="Times New Roman" w:cs="Times New Roman"/>
+          <w:color w:val="000000"/>
+          <w:kern w:val="0"/>
+          <w:szCs w:val="24"/>
+        </w:rPr>
+        <w:t>2</w:t>
+      </w:r>
+      <w:r>
+        <w:rPr>
+          <w:rFonts w:ascii="Times New Roman" w:hAnsi="Times New Roman" w:cs="Times New Roman"/>
+          <w:color w:val="000000"/>
+          <w:kern w:val="0"/>
+          <w:szCs w:val="24"/>
+          <w:vertAlign w:val="superscript"/>
+        </w:rPr>
+        <w:t>4</w:t>
+      </w:r>
+      <w:r>
+        <w:rPr>
+          <w:rFonts w:ascii="Times New Roman" w:hAnsi="Times New Roman" w:cs="Times New Roman"/>
+          <w:color w:val="000000"/>
+          <w:kern w:val="0"/>
+          <w:szCs w:val="24"/>
+        </w:rPr>
+        <w:t xml:space="preserve">, </w:t>
+      </w:r>
+      <w:r>
+        <w:rPr>
+          <w:rFonts w:ascii="Times New Roman" w:hAnsi="Times New Roman" w:cs="Times New Roman"/>
+          <w:color w:val="000000"/>
+          <w:kern w:val="0"/>
+          <w:szCs w:val="24"/>
+        </w:rPr>
+        <w:t>2</w:t>
+      </w:r>
+      <w:r>
+        <w:rPr>
+          <w:rFonts w:ascii="Times New Roman" w:hAnsi="Times New Roman" w:cs="Times New Roman"/>
+          <w:color w:val="000000"/>
+          <w:kern w:val="0"/>
+          <w:szCs w:val="24"/>
+          <w:vertAlign w:val="superscript"/>
+        </w:rPr>
+        <w:t>5</w:t>
+      </w:r>
+      <w:r>
+        <w:rPr>
+          <w:rFonts w:ascii="Times New Roman" w:hAnsi="Times New Roman" w:cs="Times New Roman"/>
+          <w:color w:val="000000"/>
+          <w:kern w:val="0"/>
+          <w:szCs w:val="24"/>
+        </w:rPr>
+        <w:t xml:space="preserve">, </w:t>
+      </w:r>
+      <w:r>
+        <w:rPr>
+          <w:rFonts w:ascii="Times New Roman" w:hAnsi="Times New Roman" w:cs="Times New Roman"/>
+          <w:color w:val="000000"/>
+          <w:kern w:val="0"/>
+          <w:szCs w:val="24"/>
+        </w:rPr>
+        <w:t>2</w:t>
+      </w:r>
+      <w:r>
+        <w:rPr>
+          <w:rFonts w:ascii="Times New Roman" w:hAnsi="Times New Roman" w:cs="Times New Roman"/>
+          <w:color w:val="000000"/>
+          <w:kern w:val="0"/>
+          <w:szCs w:val="24"/>
+          <w:vertAlign w:val="superscript"/>
+        </w:rPr>
+        <w:t>6</w:t>
+      </w:r>
+      <w:r>
+        <w:rPr>
+          <w:rFonts w:ascii="Times New Roman" w:hAnsi="Times New Roman" w:cs="Times New Roman"/>
+          <w:color w:val="000000"/>
+          <w:kern w:val="0"/>
+          <w:szCs w:val="24"/>
+        </w:rPr>
+        <w:t xml:space="preserve">, </w:t>
+      </w:r>
+      <w:r>
+        <w:rPr>
+          <w:rFonts w:ascii="Times New Roman" w:hAnsi="Times New Roman" w:cs="Times New Roman"/>
+          <w:color w:val="000000"/>
+          <w:kern w:val="0"/>
+          <w:szCs w:val="24"/>
+        </w:rPr>
+        <w:t>2</w:t>
+      </w:r>
+      <w:r>
+        <w:rPr>
+          <w:rFonts w:ascii="Times New Roman" w:hAnsi="Times New Roman" w:cs="Times New Roman"/>
+          <w:color w:val="000000"/>
+          <w:kern w:val="0"/>
+          <w:szCs w:val="24"/>
+          <w:vertAlign w:val="superscript"/>
+        </w:rPr>
+        <w:t>7</w:t>
+      </w:r>
+      <w:r>
+        <w:rPr>
+          <w:rFonts w:ascii="Times New Roman" w:hAnsi="Times New Roman" w:cs="Times New Roman"/>
+          <w:szCs w:val="24"/>
+        </w:rPr>
+        <w:t>]</w:t>
+      </w:r>
+    </w:p>
+    <w:p>
+      <w:pPr>
+        <w:autoSpaceDE w:val="0"/>
+        <w:autoSpaceDN w:val="0"/>
+        <w:adjustRightInd w:val="0"/>
+        <w:ind w:firstLine="480"/>
+        <w:rPr>
+          <w:rFonts w:ascii="Times New Roman" w:hAnsi="Times New Roman" w:cs="Times New Roman"/>
+        </w:rPr>
+      </w:pPr>
+      <w:r>
+        <w:rPr>
+          <w:rFonts w:ascii="Times New Roman" w:hAnsi="Times New Roman" w:cs="Times New Roman"/>
+        </w:rPr>
+        <w:t xml:space="preserve">- </w:t>
+      </w:r>
+      <w:proofErr w:type="spellStart"/>
+      <w:r>
+        <w:rPr>
+          <w:rFonts w:ascii="Times New Roman" w:hAnsi="Times New Roman" w:cs="Times New Roman"/>
+        </w:rPr>
+        <w:t>rbf</w:t>
+      </w:r>
+      <w:proofErr w:type="spellEnd"/>
+      <w:r>
+        <w:rPr>
+          <w:rFonts w:ascii="Times New Roman" w:hAnsi="Times New Roman" w:cs="Times New Roman"/>
+        </w:rPr>
+        <w:t xml:space="preserve"> SVMKNN</w:t>
+      </w:r>
+      <w:r>
+        <w:rPr>
+          <w:rFonts w:ascii="Times New Roman" w:hAnsi="Times New Roman" w:cs="Times New Roman"/>
+        </w:rPr>
+        <w:t>:</w:t>
+      </w:r>
+    </w:p>
+    <w:p>
+      <w:pPr>
+        <w:autoSpaceDE w:val="0"/>
+        <w:autoSpaceDN w:val="0"/>
+        <w:adjustRightInd w:val="0"/>
+        <w:ind w:left="480" w:firstLine="480"/>
+        <w:rPr>
+          <w:rFonts w:ascii="Times New Roman" w:hAnsi="Times New Roman" w:cs="Times New Roman"/>
+          <w:color w:val="000000"/>
+          <w:kern w:val="0"/>
+          <w:szCs w:val="24"/>
+        </w:rPr>
+      </w:pPr>
+      <w:r>
+        <w:rPr>
+          <w:rFonts w:ascii="Times New Roman" w:hAnsi="Times New Roman" w:cs="Times New Roman"/>
+        </w:rPr>
+        <w:t xml:space="preserve">C = </w:t>
+      </w:r>
+      <w:r>
+        <w:rPr>
+          <w:rFonts w:ascii="Times New Roman" w:hAnsi="Times New Roman" w:cs="Times New Roman"/>
+          <w:color w:val="000000"/>
+          <w:kern w:val="0"/>
+          <w:szCs w:val="24"/>
+        </w:rPr>
+        <w:t>[</w:t>
+      </w:r>
+      <w:r>
+        <w:rPr>
+          <w:rFonts w:ascii="Times New Roman" w:hAnsi="Times New Roman" w:cs="Times New Roman"/>
+          <w:color w:val="000000"/>
+          <w:kern w:val="0"/>
+          <w:szCs w:val="24"/>
+        </w:rPr>
+        <w:t>10</w:t>
+      </w:r>
+      <w:r>
+        <w:rPr>
+          <w:rFonts w:ascii="Times New Roman" w:hAnsi="Times New Roman" w:cs="Times New Roman"/>
+          <w:color w:val="000000"/>
+          <w:kern w:val="0"/>
+          <w:szCs w:val="24"/>
+          <w:vertAlign w:val="superscript"/>
+        </w:rPr>
+        <w:t>-1</w:t>
+      </w:r>
+      <w:r>
+        <w:rPr>
+          <w:rFonts w:ascii="Times New Roman" w:hAnsi="Times New Roman" w:cs="Times New Roman"/>
+          <w:color w:val="000000"/>
+          <w:kern w:val="0"/>
+          <w:szCs w:val="24"/>
+        </w:rPr>
+        <w:t>,</w:t>
+      </w:r>
+      <w:r>
+        <w:rPr>
+          <w:rFonts w:ascii="Times New Roman" w:hAnsi="Times New Roman" w:cs="Times New Roman"/>
+          <w:color w:val="000000"/>
+          <w:kern w:val="0"/>
+          <w:szCs w:val="24"/>
+        </w:rPr>
+        <w:t xml:space="preserve"> </w:t>
+      </w:r>
+      <w:r>
+        <w:rPr>
+          <w:rFonts w:ascii="Times New Roman" w:hAnsi="Times New Roman" w:cs="Times New Roman"/>
+          <w:color w:val="000000"/>
+          <w:kern w:val="0"/>
+          <w:szCs w:val="24"/>
+        </w:rPr>
+        <w:t>10</w:t>
+      </w:r>
+      <w:r>
+        <w:rPr>
+          <w:rFonts w:ascii="Times New Roman" w:hAnsi="Times New Roman" w:cs="Times New Roman"/>
+          <w:color w:val="000000"/>
+          <w:kern w:val="0"/>
+          <w:szCs w:val="24"/>
+          <w:vertAlign w:val="superscript"/>
+        </w:rPr>
+        <w:t>0</w:t>
+      </w:r>
+      <w:r>
+        <w:rPr>
+          <w:rFonts w:ascii="Times New Roman" w:hAnsi="Times New Roman" w:cs="Times New Roman"/>
+          <w:color w:val="000000"/>
+          <w:kern w:val="0"/>
+          <w:szCs w:val="24"/>
+        </w:rPr>
+        <w:t>,</w:t>
+      </w:r>
+      <w:r>
+        <w:rPr>
+          <w:rFonts w:ascii="Times New Roman" w:hAnsi="Times New Roman" w:cs="Times New Roman"/>
+          <w:color w:val="000000"/>
+          <w:kern w:val="0"/>
+          <w:szCs w:val="24"/>
+        </w:rPr>
+        <w:t xml:space="preserve"> </w:t>
+      </w:r>
+      <w:r>
+        <w:rPr>
+          <w:rFonts w:ascii="Times New Roman" w:hAnsi="Times New Roman" w:cs="Times New Roman"/>
+          <w:color w:val="000000"/>
+          <w:kern w:val="0"/>
+          <w:szCs w:val="24"/>
+        </w:rPr>
+        <w:t>10</w:t>
+      </w:r>
+      <w:r>
+        <w:rPr>
+          <w:rFonts w:ascii="Times New Roman" w:hAnsi="Times New Roman" w:cs="Times New Roman"/>
+          <w:color w:val="000000"/>
+          <w:kern w:val="0"/>
+          <w:szCs w:val="24"/>
+          <w:vertAlign w:val="superscript"/>
+        </w:rPr>
+        <w:t>1</w:t>
+      </w:r>
+      <w:r>
+        <w:rPr>
+          <w:rFonts w:ascii="Times New Roman" w:hAnsi="Times New Roman" w:cs="Times New Roman"/>
+          <w:color w:val="000000"/>
+          <w:kern w:val="0"/>
+          <w:szCs w:val="24"/>
+        </w:rPr>
+        <w:t>,</w:t>
+      </w:r>
+      <w:r>
+        <w:rPr>
+          <w:rFonts w:ascii="Times New Roman" w:hAnsi="Times New Roman" w:cs="Times New Roman"/>
+          <w:color w:val="000000"/>
+          <w:kern w:val="0"/>
+          <w:szCs w:val="24"/>
+        </w:rPr>
+        <w:t xml:space="preserve"> </w:t>
+      </w:r>
+      <w:r>
+        <w:rPr>
+          <w:rFonts w:ascii="Times New Roman" w:hAnsi="Times New Roman" w:cs="Times New Roman"/>
+          <w:color w:val="000000"/>
+          <w:kern w:val="0"/>
+          <w:szCs w:val="24"/>
+        </w:rPr>
+        <w:t>10</w:t>
+      </w:r>
+      <w:r>
+        <w:rPr>
+          <w:rFonts w:ascii="Times New Roman" w:hAnsi="Times New Roman" w:cs="Times New Roman"/>
+          <w:color w:val="000000"/>
+          <w:kern w:val="0"/>
+          <w:szCs w:val="24"/>
+          <w:vertAlign w:val="superscript"/>
+        </w:rPr>
+        <w:t>2</w:t>
+      </w:r>
+      <w:r>
+        <w:rPr>
+          <w:rFonts w:ascii="Times New Roman" w:hAnsi="Times New Roman" w:cs="Times New Roman"/>
+          <w:color w:val="000000"/>
+          <w:kern w:val="0"/>
+          <w:szCs w:val="24"/>
+        </w:rPr>
+        <w:t>,</w:t>
+      </w:r>
+      <w:r>
+        <w:rPr>
+          <w:rFonts w:ascii="Times New Roman" w:hAnsi="Times New Roman" w:cs="Times New Roman"/>
+          <w:color w:val="000000"/>
+          <w:kern w:val="0"/>
+          <w:szCs w:val="24"/>
+        </w:rPr>
+        <w:t xml:space="preserve"> </w:t>
+      </w:r>
+      <w:r>
+        <w:rPr>
+          <w:rFonts w:ascii="Times New Roman" w:hAnsi="Times New Roman" w:cs="Times New Roman"/>
+          <w:color w:val="000000"/>
+          <w:kern w:val="0"/>
+          <w:szCs w:val="24"/>
+        </w:rPr>
+        <w:t>10</w:t>
+      </w:r>
+      <w:r>
+        <w:rPr>
+          <w:rFonts w:ascii="Times New Roman" w:hAnsi="Times New Roman" w:cs="Times New Roman"/>
+          <w:color w:val="000000"/>
+          <w:kern w:val="0"/>
+          <w:szCs w:val="24"/>
+          <w:vertAlign w:val="superscript"/>
+        </w:rPr>
+        <w:t>3</w:t>
+      </w:r>
+      <w:r>
+        <w:rPr>
+          <w:rFonts w:ascii="Times New Roman" w:hAnsi="Times New Roman" w:cs="Times New Roman"/>
+          <w:color w:val="000000"/>
+          <w:kern w:val="0"/>
+          <w:szCs w:val="24"/>
+        </w:rPr>
+        <w:t>]</w:t>
+      </w:r>
+    </w:p>
+    <w:p>
+      <w:pPr>
+        <w:autoSpaceDE w:val="0"/>
+        <w:autoSpaceDN w:val="0"/>
+        <w:adjustRightInd w:val="0"/>
+        <w:rPr>
+          <w:rFonts w:ascii="Courier New" w:hAnsi="Courier New" w:cs="Courier New" w:hint="eastAsia"/>
+          <w:kern w:val="0"/>
+          <w:szCs w:val="24"/>
+        </w:rPr>
+      </w:pPr>
+      <w:r>
+        <w:rPr>
+          <w:rFonts w:ascii="Times New Roman" w:hAnsi="Times New Roman" w:cs="Times New Roman"/>
+          <w:color w:val="000000"/>
+          <w:kern w:val="0"/>
+          <w:szCs w:val="24"/>
         </w:rPr>
         <w:tab/>
-        <w:t xml:space="preserve">Machine learning technologies applied: linear SVM, </w:t>
-      </w:r>
-      <w:proofErr w:type="spellStart"/>
-      <w:r>
-        <w:rPr>
-          <w:rFonts w:ascii="Times New Roman" w:hAnsi="Times New Roman" w:cs="Times New Roman"/>
-        </w:rPr>
-        <w:t>rbf</w:t>
-      </w:r>
-      <w:proofErr w:type="spellEnd"/>
-      <w:r>
-        <w:rPr>
-          <w:rFonts w:ascii="Times New Roman" w:hAnsi="Times New Roman" w:cs="Times New Roman"/>
-        </w:rPr>
-        <w:t xml:space="preserve"> SVM</w:t>
-      </w:r>
-      <w:r>
-        <w:rPr>
-          <w:rFonts w:ascii="Times New Roman" w:hAnsi="Times New Roman" w:cs="Times New Roman"/>
-        </w:rPr>
-        <w:t>.</w:t>
-      </w:r>
-    </w:p>
-    <w:p>
-      <w:pPr>
-        <w:ind w:left="480"/>
-        <w:rPr>
-          <w:rFonts w:ascii="Times New Roman" w:hAnsi="Times New Roman" w:cs="Times New Roman"/>
-        </w:rPr>
-      </w:pPr>
-      <w:r>
-        <w:rPr>
-          <w:rFonts w:ascii="Times New Roman" w:hAnsi="Times New Roman" w:cs="Times New Roman"/>
-        </w:rPr>
-        <w:t>-</w:t>
-      </w:r>
-      <w:r>
-        <w:rPr>
-          <w:rFonts w:ascii="Times New Roman" w:hAnsi="Times New Roman" w:cs="Times New Roman"/>
+      </w:r>
+      <w:r>
+        <w:rPr>
+          <w:rFonts w:ascii="Times New Roman" w:hAnsi="Times New Roman" w:cs="Times New Roman"/>
+          <w:color w:val="000000"/>
+          <w:kern w:val="0"/>
+          <w:szCs w:val="24"/>
         </w:rPr>
         <w:tab/>
-        <w:t xml:space="preserve">Model selection is performed via 10-fold cross-validation on training data to find the model with the smallest validation error. Note that in each experiment of cross-validation, balanced learning set (for generating the classifier) and validation set (for estimating the validation error of the classifier) are applied. </w:t>
-      </w:r>
-    </w:p>
-    <w:p>
-      <w:pPr>
-        <w:ind w:firstLine="480"/>
-        <w:rPr>
-          <w:rFonts w:ascii="Times New Roman" w:hAnsi="Times New Roman" w:cs="Times New Roman"/>
-        </w:rPr>
-      </w:pPr>
-      <w:r>
-        <w:rPr>
-          <w:rFonts w:ascii="Times New Roman" w:hAnsi="Times New Roman" w:cs="Times New Roman"/>
-        </w:rPr>
-        <w:t>- Validation error = (#false positive + # false negative)/# validation samples</w:t>
-      </w:r>
-      <w:r>
-        <w:rPr>
-          <w:rFonts w:ascii="Times New Roman" w:hAnsi="Times New Roman" w:cs="Times New Roman"/>
-        </w:rPr>
-        <w:t>.</w:t>
-      </w:r>
-    </w:p>
-    <w:p>
-      <w:pPr>
-        <w:rPr>
-          <w:rFonts w:ascii="Times New Roman" w:hAnsi="Times New Roman" w:cs="Times New Roman"/>
+        <w:t>Gamma = [</w:t>
+      </w:r>
+      <w:r>
+        <w:rPr>
+          <w:rFonts w:ascii="Times New Roman" w:hAnsi="Times New Roman" w:cs="Times New Roman"/>
+          <w:color w:val="000000"/>
+          <w:kern w:val="0"/>
+          <w:szCs w:val="24"/>
+        </w:rPr>
+        <w:t>2</w:t>
+      </w:r>
+      <w:r>
+        <w:rPr>
+          <w:rFonts w:ascii="Times New Roman" w:hAnsi="Times New Roman" w:cs="Times New Roman"/>
+          <w:color w:val="000000"/>
+          <w:kern w:val="0"/>
+          <w:szCs w:val="24"/>
+          <w:vertAlign w:val="superscript"/>
+        </w:rPr>
+        <w:t>2</w:t>
+      </w:r>
+      <w:r>
+        <w:rPr>
+          <w:rFonts w:ascii="Times New Roman" w:hAnsi="Times New Roman" w:cs="Times New Roman"/>
+          <w:color w:val="000000"/>
+          <w:kern w:val="0"/>
+          <w:szCs w:val="24"/>
+        </w:rPr>
+        <w:t>, 2</w:t>
+      </w:r>
+      <w:r>
+        <w:rPr>
+          <w:rFonts w:ascii="Times New Roman" w:hAnsi="Times New Roman" w:cs="Times New Roman"/>
+          <w:color w:val="000000"/>
+          <w:kern w:val="0"/>
+          <w:szCs w:val="24"/>
+          <w:vertAlign w:val="superscript"/>
+        </w:rPr>
+        <w:t>4</w:t>
+      </w:r>
+      <w:r>
+        <w:rPr>
+          <w:rFonts w:ascii="Times New Roman" w:hAnsi="Times New Roman" w:cs="Times New Roman"/>
+          <w:color w:val="000000"/>
+          <w:kern w:val="0"/>
+          <w:szCs w:val="24"/>
+        </w:rPr>
+        <w:t>, 2</w:t>
+      </w:r>
+      <w:r>
+        <w:rPr>
+          <w:rFonts w:ascii="Times New Roman" w:hAnsi="Times New Roman" w:cs="Times New Roman"/>
+          <w:color w:val="000000"/>
+          <w:kern w:val="0"/>
+          <w:szCs w:val="24"/>
+          <w:vertAlign w:val="superscript"/>
+        </w:rPr>
+        <w:t>6</w:t>
+      </w:r>
+      <w:r>
+        <w:rPr>
+          <w:rFonts w:ascii="Times New Roman" w:hAnsi="Times New Roman" w:cs="Times New Roman"/>
+          <w:color w:val="000000"/>
+          <w:kern w:val="0"/>
+          <w:szCs w:val="24"/>
+        </w:rPr>
+        <w:t>, 2</w:t>
+      </w:r>
+      <w:r>
+        <w:rPr>
+          <w:rFonts w:ascii="Times New Roman" w:hAnsi="Times New Roman" w:cs="Times New Roman"/>
+          <w:color w:val="000000"/>
+          <w:kern w:val="0"/>
+          <w:szCs w:val="24"/>
+          <w:vertAlign w:val="superscript"/>
+        </w:rPr>
+        <w:t>8</w:t>
+      </w:r>
+      <w:r>
+        <w:rPr>
+          <w:rFonts w:ascii="Times New Roman" w:hAnsi="Times New Roman" w:cs="Times New Roman"/>
+          <w:color w:val="000000"/>
+          <w:kern w:val="0"/>
+          <w:szCs w:val="24"/>
+        </w:rPr>
+        <w:t>, 2</w:t>
+      </w:r>
+      <w:r>
+        <w:rPr>
+          <w:rFonts w:ascii="Times New Roman" w:hAnsi="Times New Roman" w:cs="Times New Roman"/>
+          <w:color w:val="000000"/>
+          <w:kern w:val="0"/>
+          <w:szCs w:val="24"/>
+          <w:vertAlign w:val="superscript"/>
+        </w:rPr>
+        <w:t>10</w:t>
+      </w:r>
+      <w:r>
+        <w:rPr>
+          <w:rFonts w:ascii="Times New Roman" w:hAnsi="Times New Roman" w:cs="Times New Roman"/>
+          <w:color w:val="000000"/>
+          <w:kern w:val="0"/>
+          <w:szCs w:val="24"/>
+        </w:rPr>
+        <w:t>]</w:t>
+      </w:r>
+    </w:p>
+    <w:p>
+      <w:pPr>
+        <w:rPr>
+          <w:rFonts w:ascii="Times New Roman" w:hAnsi="Times New Roman" w:cs="Times New Roman" w:hint="eastAsia"/>
         </w:rPr>
       </w:pPr>
     </w:p>
@@ -623,6 +1387,145 @@
         </w:numPr>
         <w:ind w:leftChars="0"/>
         <w:rPr>
+          <w:rFonts w:ascii="Times New Roman" w:hAnsi="Times New Roman" w:cs="Times New Roman" w:hint="eastAsia"/>
+        </w:rPr>
+      </w:pPr>
+      <w:r>
+        <w:rPr>
+          <w:rFonts w:ascii="Times New Roman" w:hAnsi="Times New Roman" w:cs="Times New Roman"/>
+        </w:rPr>
+        <w:t>Training:</w:t>
+      </w:r>
+    </w:p>
+    <w:p>
+      <w:pPr>
+        <w:ind w:left="480"/>
+        <w:rPr>
+          <w:rFonts w:ascii="Times New Roman" w:hAnsi="Times New Roman" w:cs="Times New Roman"/>
+        </w:rPr>
+      </w:pPr>
+      <w:r>
+        <w:rPr>
+          <w:rFonts w:ascii="Times New Roman" w:hAnsi="Times New Roman" w:cs="Times New Roman"/>
+        </w:rPr>
+        <w:t>-</w:t>
+      </w:r>
+      <w:r>
+        <w:rPr>
+          <w:rFonts w:ascii="Times New Roman" w:hAnsi="Times New Roman" w:cs="Times New Roman"/>
+        </w:rPr>
+        <w:t xml:space="preserve"> </w:t>
+      </w:r>
+      <w:r>
+        <w:rPr>
+          <w:rFonts w:ascii="Times New Roman" w:hAnsi="Times New Roman" w:cs="Times New Roman"/>
+        </w:rPr>
+        <w:t>Model selection is performed via 10-fold cross-validation on training data to find the model</w:t>
+      </w:r>
+      <w:r>
+        <w:rPr>
+          <w:rFonts w:ascii="Times New Roman" w:hAnsi="Times New Roman" w:cs="Times New Roman"/>
+        </w:rPr>
+        <w:t xml:space="preserve"> (and tuning parameters)</w:t>
+      </w:r>
+      <w:r>
+        <w:rPr>
+          <w:rFonts w:ascii="Times New Roman" w:hAnsi="Times New Roman" w:cs="Times New Roman"/>
+        </w:rPr>
+        <w:t xml:space="preserve"> </w:t>
+      </w:r>
+      <w:r>
+        <w:rPr>
+          <w:rFonts w:ascii="Times New Roman" w:hAnsi="Times New Roman" w:cs="Times New Roman"/>
+        </w:rPr>
+        <w:t>generating</w:t>
+      </w:r>
+      <w:r>
+        <w:rPr>
+          <w:rFonts w:ascii="Times New Roman" w:hAnsi="Times New Roman" w:cs="Times New Roman"/>
+        </w:rPr>
+        <w:t xml:space="preserve"> the smallest validation error. Note that </w:t>
+      </w:r>
+      <w:r>
+        <w:rPr>
+          <w:rFonts w:ascii="Times New Roman" w:hAnsi="Times New Roman" w:cs="Times New Roman"/>
+        </w:rPr>
+        <w:lastRenderedPageBreak/>
+        <w:t xml:space="preserve">in each experiment of cross-validation, balanced learning set (for generating the classifier) and validation set (for estimating the validation error of the classifier) are applied. </w:t>
+      </w:r>
+    </w:p>
+    <w:p>
+      <w:pPr>
+        <w:ind w:firstLine="480"/>
+        <w:rPr>
+          <w:rFonts w:ascii="Times New Roman" w:hAnsi="Times New Roman" w:cs="Times New Roman"/>
+        </w:rPr>
+      </w:pPr>
+      <w:r>
+        <w:rPr>
+          <w:rFonts w:ascii="Times New Roman" w:hAnsi="Times New Roman" w:cs="Times New Roman"/>
+        </w:rPr>
+        <w:t>- Validation error = (#</w:t>
+      </w:r>
+      <w:r>
+        <w:rPr>
+          <w:rFonts w:ascii="Times New Roman" w:hAnsi="Times New Roman" w:cs="Times New Roman"/>
+        </w:rPr>
+        <w:t xml:space="preserve"> </w:t>
+      </w:r>
+      <w:r>
+        <w:rPr>
+          <w:rFonts w:ascii="Times New Roman" w:hAnsi="Times New Roman" w:cs="Times New Roman"/>
+        </w:rPr>
+        <w:t>false positive + # false negative)</w:t>
+      </w:r>
+      <w:r>
+        <w:rPr>
+          <w:rFonts w:ascii="Times New Roman" w:hAnsi="Times New Roman" w:cs="Times New Roman"/>
+        </w:rPr>
+        <w:t xml:space="preserve"> </w:t>
+      </w:r>
+      <w:r>
+        <w:rPr>
+          <w:rFonts w:ascii="Times New Roman" w:hAnsi="Times New Roman" w:cs="Times New Roman"/>
+        </w:rPr>
+        <w:t>/</w:t>
+      </w:r>
+      <w:r>
+        <w:rPr>
+          <w:rFonts w:ascii="Times New Roman" w:hAnsi="Times New Roman" w:cs="Times New Roman"/>
+        </w:rPr>
+        <w:t xml:space="preserve"> </w:t>
+      </w:r>
+      <w:r>
+        <w:rPr>
+          <w:rFonts w:ascii="Times New Roman" w:hAnsi="Times New Roman" w:cs="Times New Roman"/>
+        </w:rPr>
+        <w:t># validation samples</w:t>
+      </w:r>
+      <w:r>
+        <w:rPr>
+          <w:rFonts w:ascii="Times New Roman" w:hAnsi="Times New Roman" w:cs="Times New Roman"/>
+        </w:rPr>
+        <w:t>.</w:t>
+      </w:r>
+    </w:p>
+    <w:p>
+      <w:pPr>
+        <w:rPr>
+          <w:rFonts w:ascii="Times New Roman" w:hAnsi="Times New Roman" w:cs="Times New Roman"/>
+        </w:rPr>
+      </w:pPr>
+    </w:p>
+    <w:p>
+      <w:pPr>
+        <w:pStyle w:val="a3"/>
+        <w:numPr>
+          <w:ilvl w:val="0"/>
+          <w:numId w:val="1"/>
+        </w:numPr>
+        <w:ind w:leftChars="0"/>
+        <w:rPr>
           <w:rFonts w:ascii="Times New Roman" w:hAnsi="Times New Roman" w:cs="Times New Roman"/>
         </w:rPr>
       </w:pPr>
@@ -644,48 +1547,83 @@
         <w:rPr>
           <w:rFonts w:ascii="Times New Roman" w:hAnsi="Times New Roman" w:cs="Times New Roman"/>
         </w:rPr>
+        <w:t xml:space="preserve">- </w:t>
+      </w:r>
+      <w:r>
+        <w:rPr>
+          <w:rFonts w:ascii="Times New Roman" w:hAnsi="Times New Roman" w:cs="Times New Roman"/>
+        </w:rPr>
         <w:t>The trained model would be applied to each test sample and record the prediction accuracy of the two classes (AF/Normal).</w:t>
+      </w:r>
+    </w:p>
+    <w:p>
+      <w:pPr>
+        <w:ind w:left="480"/>
+        <w:rPr>
+          <w:rFonts w:ascii="Times New Roman" w:hAnsi="Times New Roman" w:cs="Times New Roman"/>
+        </w:rPr>
+      </w:pPr>
+      <w:r>
+        <w:rPr>
+          <w:rFonts w:ascii="Times New Roman" w:hAnsi="Times New Roman" w:cs="Times New Roman" w:hint="eastAsia"/>
+        </w:rPr>
+        <w:t>-</w:t>
+      </w:r>
+      <w:r>
+        <w:rPr>
+          <w:rFonts w:ascii="Times New Roman" w:hAnsi="Times New Roman" w:cs="Times New Roman"/>
+        </w:rPr>
+        <w:t xml:space="preserve"> Test accuracy = # </w:t>
+      </w:r>
+      <w:r>
+        <w:rPr>
+          <w:rFonts w:ascii="Times New Roman" w:hAnsi="Times New Roman" w:cs="Times New Roman"/>
+        </w:rPr>
+        <w:t xml:space="preserve">accurate </w:t>
+      </w:r>
+      <w:r>
+        <w:rPr>
+          <w:rFonts w:ascii="Times New Roman" w:hAnsi="Times New Roman" w:cs="Times New Roman"/>
+        </w:rPr>
+        <w:t>predictions / # test samples</w:t>
+      </w:r>
+    </w:p>
+    <w:p>
+      <w:pPr>
+        <w:rPr>
+          <w:rFonts w:ascii="Times New Roman" w:hAnsi="Times New Roman" w:cs="Times New Roman" w:hint="eastAsia"/>
+        </w:rPr>
+      </w:pPr>
+    </w:p>
+    <w:p>
+      <w:pPr>
+        <w:pStyle w:val="a3"/>
+        <w:numPr>
+          <w:ilvl w:val="0"/>
+          <w:numId w:val="1"/>
+        </w:numPr>
+        <w:ind w:leftChars="0"/>
+        <w:rPr>
+          <w:rFonts w:ascii="Times New Roman" w:hAnsi="Times New Roman" w:cs="Times New Roman" w:hint="eastAsia"/>
+        </w:rPr>
+      </w:pPr>
+      <w:r>
+        <w:rPr>
+          <w:rFonts w:ascii="Times New Roman" w:hAnsi="Times New Roman" w:cs="Times New Roman"/>
+        </w:rPr>
+        <w:t>R</w:t>
+      </w:r>
+      <w:r>
+        <w:rPr>
+          <w:rFonts w:ascii="Times New Roman" w:hAnsi="Times New Roman" w:cs="Times New Roman"/>
+        </w:rPr>
+        <w:t>esults:</w:t>
       </w:r>
       <w:bookmarkStart w:id="0" w:name="_GoBack"/>
       <w:bookmarkEnd w:id="0"/>
     </w:p>
     <w:p>
       <w:pPr>
-        <w:ind w:left="480"/>
-        <w:rPr>
-          <w:rFonts w:ascii="Times New Roman" w:hAnsi="Times New Roman" w:cs="Times New Roman"/>
-        </w:rPr>
-      </w:pPr>
-    </w:p>
-    <w:p>
-      <w:pPr>
-        <w:ind w:left="480"/>
-        <w:rPr>
-          <w:rFonts w:ascii="Times New Roman" w:hAnsi="Times New Roman" w:cs="Times New Roman"/>
-        </w:rPr>
-      </w:pPr>
-    </w:p>
-    <w:p>
-      <w:pPr>
-        <w:rPr>
-          <w:rFonts w:ascii="Times New Roman" w:hAnsi="Times New Roman" w:cs="Times New Roman" w:hint="eastAsia"/>
-        </w:rPr>
-      </w:pPr>
-      <w:r>
-        <w:rPr>
-          <w:rFonts w:ascii="Times New Roman" w:hAnsi="Times New Roman" w:cs="Times New Roman" w:hint="eastAsia"/>
-        </w:rPr>
-        <w:t>T</w:t>
-      </w:r>
-      <w:r>
-        <w:rPr>
-          <w:rFonts w:ascii="Times New Roman" w:hAnsi="Times New Roman" w:cs="Times New Roman"/>
-        </w:rPr>
-        <w:t>est results:</w:t>
-      </w:r>
-    </w:p>
-    <w:p>
-      <w:pPr>
         <w:jc w:val="center"/>
         <w:rPr>
           <w:rFonts w:ascii="Times New Roman" w:hAnsi="Times New Roman" w:cs="Times New Roman"/>
@@ -695,7 +1633,7 @@
         <w:rPr>
           <w:rFonts w:ascii="Times New Roman" w:hAnsi="Times New Roman" w:cs="Times New Roman"/>
         </w:rPr>
-        <w:t>Classification accuracy (linear SVM)</w:t>
+        <w:t>Classification accuracy (KNN, optimal parameter: K = 13)</w:t>
       </w:r>
     </w:p>
     <w:tbl>
@@ -717,7 +1655,7 @@
           <w:p>
             <w:pPr>
               <w:rPr>
-                <w:rFonts w:ascii="Times New Roman" w:hAnsi="Times New Roman" w:cs="Times New Roman" w:hint="eastAsia"/>
+                <w:rFonts w:ascii="Times New Roman" w:hAnsi="Times New Roman" w:cs="Times New Roman"/>
               </w:rPr>
             </w:pPr>
           </w:p>
@@ -729,26 +1667,20 @@
           <w:p>
             <w:pPr>
               <w:rPr>
+                <w:rFonts w:ascii="Times New Roman" w:hAnsi="Times New Roman" w:cs="Times New Roman"/>
+              </w:rPr>
+            </w:pPr>
+            <w:r>
+              <w:rPr>
                 <w:rFonts w:ascii="Times New Roman" w:hAnsi="Times New Roman" w:cs="Times New Roman" w:hint="eastAsia"/>
               </w:rPr>
-            </w:pPr>
-            <w:r>
-              <w:rPr>
-                <w:rFonts w:ascii="Times New Roman" w:hAnsi="Times New Roman" w:cs="Times New Roman" w:hint="eastAsia"/>
-              </w:rPr>
               <w:t>T</w:t>
             </w:r>
             <w:r>
               <w:rPr>
                 <w:rFonts w:ascii="Times New Roman" w:hAnsi="Times New Roman" w:cs="Times New Roman"/>
               </w:rPr>
-              <w:t>raining</w:t>
-            </w:r>
-            <w:r>
-              <w:rPr>
-                <w:rFonts w:ascii="Times New Roman" w:hAnsi="Times New Roman" w:cs="Times New Roman"/>
-              </w:rPr>
-              <w:t xml:space="preserve"> set</w:t>
+              <w:t>raining set</w:t>
             </w:r>
           </w:p>
         </w:tc>
@@ -759,26 +1691,20 @@
           <w:p>
             <w:pPr>
               <w:rPr>
+                <w:rFonts w:ascii="Times New Roman" w:hAnsi="Times New Roman" w:cs="Times New Roman"/>
+              </w:rPr>
+            </w:pPr>
+            <w:r>
+              <w:rPr>
                 <w:rFonts w:ascii="Times New Roman" w:hAnsi="Times New Roman" w:cs="Times New Roman" w:hint="eastAsia"/>
               </w:rPr>
-            </w:pPr>
-            <w:r>
-              <w:rPr>
-                <w:rFonts w:ascii="Times New Roman" w:hAnsi="Times New Roman" w:cs="Times New Roman" w:hint="eastAsia"/>
-              </w:rPr>
               <w:t>T</w:t>
             </w:r>
             <w:r>
               <w:rPr>
                 <w:rFonts w:ascii="Times New Roman" w:hAnsi="Times New Roman" w:cs="Times New Roman"/>
               </w:rPr>
-              <w:t>est</w:t>
-            </w:r>
-            <w:r>
-              <w:rPr>
-                <w:rFonts w:ascii="Times New Roman" w:hAnsi="Times New Roman" w:cs="Times New Roman"/>
-              </w:rPr>
-              <w:t xml:space="preserve"> set</w:t>
+              <w:t>est set</w:t>
             </w:r>
           </w:p>
         </w:tc>
@@ -791,7 +1717,7 @@
           <w:p>
             <w:pPr>
               <w:rPr>
-                <w:rFonts w:ascii="Times New Roman" w:hAnsi="Times New Roman" w:cs="Times New Roman" w:hint="eastAsia"/>
+                <w:rFonts w:ascii="Times New Roman" w:hAnsi="Times New Roman" w:cs="Times New Roman"/>
               </w:rPr>
             </w:pPr>
             <w:r>
@@ -815,26 +1741,20 @@
           <w:p>
             <w:pPr>
               <w:rPr>
+                <w:rFonts w:ascii="Times New Roman" w:hAnsi="Times New Roman" w:cs="Times New Roman"/>
+              </w:rPr>
+            </w:pPr>
+            <w:r>
+              <w:rPr>
                 <w:rFonts w:ascii="Times New Roman" w:hAnsi="Times New Roman" w:cs="Times New Roman" w:hint="eastAsia"/>
               </w:rPr>
-            </w:pPr>
-            <w:r>
-              <w:rPr>
-                <w:rFonts w:ascii="Times New Roman" w:hAnsi="Times New Roman" w:cs="Times New Roman" w:hint="eastAsia"/>
-              </w:rPr>
               <w:t>0</w:t>
             </w:r>
             <w:r>
               <w:rPr>
                 <w:rFonts w:ascii="Times New Roman" w:hAnsi="Times New Roman" w:cs="Times New Roman"/>
               </w:rPr>
-              <w:t>.5</w:t>
-            </w:r>
-            <w:r>
-              <w:rPr>
-                <w:rFonts w:ascii="Times New Roman" w:hAnsi="Times New Roman" w:cs="Times New Roman"/>
-              </w:rPr>
-              <w:t>5</w:t>
+              <w:t>.72</w:t>
             </w:r>
           </w:p>
         </w:tc>
@@ -845,26 +1765,20 @@
           <w:p>
             <w:pPr>
               <w:rPr>
+                <w:rFonts w:ascii="Times New Roman" w:hAnsi="Times New Roman" w:cs="Times New Roman"/>
+              </w:rPr>
+            </w:pPr>
+            <w:r>
+              <w:rPr>
                 <w:rFonts w:ascii="Times New Roman" w:hAnsi="Times New Roman" w:cs="Times New Roman" w:hint="eastAsia"/>
               </w:rPr>
-            </w:pPr>
-            <w:r>
-              <w:rPr>
-                <w:rFonts w:ascii="Times New Roman" w:hAnsi="Times New Roman" w:cs="Times New Roman" w:hint="eastAsia"/>
-              </w:rPr>
               <w:t>0</w:t>
             </w:r>
             <w:r>
               <w:rPr>
                 <w:rFonts w:ascii="Times New Roman" w:hAnsi="Times New Roman" w:cs="Times New Roman"/>
               </w:rPr>
-              <w:t>.5</w:t>
-            </w:r>
-            <w:r>
-              <w:rPr>
-                <w:rFonts w:ascii="Times New Roman" w:hAnsi="Times New Roman" w:cs="Times New Roman"/>
-              </w:rPr>
-              <w:t>5</w:t>
+              <w:t>.68</w:t>
             </w:r>
           </w:p>
         </w:tc>
@@ -877,7 +1791,7 @@
           <w:p>
             <w:pPr>
               <w:rPr>
-                <w:rFonts w:ascii="Times New Roman" w:hAnsi="Times New Roman" w:cs="Times New Roman" w:hint="eastAsia"/>
+                <w:rFonts w:ascii="Times New Roman" w:hAnsi="Times New Roman" w:cs="Times New Roman"/>
               </w:rPr>
             </w:pPr>
             <w:r>
@@ -901,26 +1815,20 @@
           <w:p>
             <w:pPr>
               <w:rPr>
+                <w:rFonts w:ascii="Times New Roman" w:hAnsi="Times New Roman" w:cs="Times New Roman"/>
+              </w:rPr>
+            </w:pPr>
+            <w:r>
+              <w:rPr>
                 <w:rFonts w:ascii="Times New Roman" w:hAnsi="Times New Roman" w:cs="Times New Roman" w:hint="eastAsia"/>
               </w:rPr>
-            </w:pPr>
-            <w:r>
-              <w:rPr>
-                <w:rFonts w:ascii="Times New Roman" w:hAnsi="Times New Roman" w:cs="Times New Roman" w:hint="eastAsia"/>
-              </w:rPr>
               <w:t>0</w:t>
             </w:r>
             <w:r>
               <w:rPr>
                 <w:rFonts w:ascii="Times New Roman" w:hAnsi="Times New Roman" w:cs="Times New Roman"/>
               </w:rPr>
-              <w:t>.</w:t>
-            </w:r>
-            <w:r>
-              <w:rPr>
-                <w:rFonts w:ascii="Times New Roman" w:hAnsi="Times New Roman" w:cs="Times New Roman"/>
-              </w:rPr>
-              <w:t>90</w:t>
+              <w:t>.83</w:t>
             </w:r>
           </w:p>
         </w:tc>
@@ -931,26 +1839,20 @@
           <w:p>
             <w:pPr>
               <w:rPr>
+                <w:rFonts w:ascii="Times New Roman" w:hAnsi="Times New Roman" w:cs="Times New Roman"/>
+              </w:rPr>
+            </w:pPr>
+            <w:r>
+              <w:rPr>
                 <w:rFonts w:ascii="Times New Roman" w:hAnsi="Times New Roman" w:cs="Times New Roman" w:hint="eastAsia"/>
               </w:rPr>
-            </w:pPr>
-            <w:r>
-              <w:rPr>
-                <w:rFonts w:ascii="Times New Roman" w:hAnsi="Times New Roman" w:cs="Times New Roman" w:hint="eastAsia"/>
-              </w:rPr>
               <w:t>0</w:t>
             </w:r>
             <w:r>
               <w:rPr>
                 <w:rFonts w:ascii="Times New Roman" w:hAnsi="Times New Roman" w:cs="Times New Roman"/>
               </w:rPr>
-              <w:t>.</w:t>
-            </w:r>
-            <w:r>
-              <w:rPr>
-                <w:rFonts w:ascii="Times New Roman" w:hAnsi="Times New Roman" w:cs="Times New Roman"/>
-              </w:rPr>
-              <w:t>90</w:t>
+              <w:t>.79</w:t>
             </w:r>
           </w:p>
         </w:tc>
@@ -974,21 +1876,50 @@
         <w:rPr>
           <w:rFonts w:ascii="Times New Roman" w:hAnsi="Times New Roman" w:cs="Times New Roman"/>
         </w:rPr>
-        <w:t>Classification accuracy (</w:t>
-      </w:r>
-      <w:proofErr w:type="spellStart"/>
-      <w:r>
-        <w:rPr>
-          <w:rFonts w:ascii="Times New Roman" w:hAnsi="Times New Roman" w:cs="Times New Roman"/>
-        </w:rPr>
-        <w:t>rbf</w:t>
-      </w:r>
-      <w:proofErr w:type="spellEnd"/>
-      <w:r>
-        <w:rPr>
-          <w:rFonts w:ascii="Times New Roman" w:hAnsi="Times New Roman" w:cs="Times New Roman"/>
-        </w:rPr>
-        <w:t xml:space="preserve"> SVM)</w:t>
+        <w:t>Classification accuracy (linear SVM</w:t>
+      </w:r>
+      <w:r>
+        <w:rPr>
+          <w:rFonts w:ascii="Times New Roman" w:hAnsi="Times New Roman" w:cs="Times New Roman"/>
+        </w:rPr>
+        <w:t xml:space="preserve">, optimal parameter: </w:t>
+      </w:r>
+      <w:r>
+        <w:rPr>
+          <w:rFonts w:ascii="Times New Roman" w:hAnsi="Times New Roman" w:cs="Times New Roman"/>
+        </w:rPr>
+        <w:t>C</w:t>
+      </w:r>
+      <w:r>
+        <w:rPr>
+          <w:rFonts w:ascii="Times New Roman" w:hAnsi="Times New Roman" w:cs="Times New Roman"/>
+        </w:rPr>
+        <w:t xml:space="preserve"> = </w:t>
+      </w:r>
+      <w:r>
+        <w:rPr>
+          <w:rFonts w:ascii="Times New Roman" w:hAnsi="Times New Roman" w:cs="Times New Roman"/>
+          <w:color w:val="000000"/>
+          <w:kern w:val="0"/>
+          <w:szCs w:val="24"/>
+        </w:rPr>
+        <w:t>2</w:t>
+      </w:r>
+      <w:r>
+        <w:rPr>
+          <w:rFonts w:ascii="Times New Roman" w:hAnsi="Times New Roman" w:cs="Times New Roman"/>
+          <w:color w:val="000000"/>
+          <w:kern w:val="0"/>
+          <w:szCs w:val="24"/>
+          <w:vertAlign w:val="superscript"/>
+        </w:rPr>
+        <w:t>4</w:t>
+      </w:r>
+      <w:r>
+        <w:rPr>
+          <w:rFonts w:ascii="Times New Roman" w:hAnsi="Times New Roman" w:cs="Times New Roman"/>
+        </w:rPr>
+        <w:t>)</w:t>
       </w:r>
     </w:p>
     <w:tbl>
@@ -1010,7 +1941,7 @@
           <w:p>
             <w:pPr>
               <w:rPr>
-                <w:rFonts w:ascii="Times New Roman" w:hAnsi="Times New Roman" w:cs="Times New Roman" w:hint="eastAsia"/>
+                <w:rFonts w:ascii="Times New Roman" w:hAnsi="Times New Roman" w:cs="Times New Roman"/>
               </w:rPr>
             </w:pPr>
           </w:p>
@@ -1022,7 +1953,7 @@
           <w:p>
             <w:pPr>
               <w:rPr>
-                <w:rFonts w:ascii="Times New Roman" w:hAnsi="Times New Roman" w:cs="Times New Roman" w:hint="eastAsia"/>
+                <w:rFonts w:ascii="Times New Roman" w:hAnsi="Times New Roman" w:cs="Times New Roman"/>
               </w:rPr>
             </w:pPr>
             <w:r>
@@ -1052,7 +1983,7 @@
           <w:p>
             <w:pPr>
               <w:rPr>
-                <w:rFonts w:ascii="Times New Roman" w:hAnsi="Times New Roman" w:cs="Times New Roman" w:hint="eastAsia"/>
+                <w:rFonts w:ascii="Times New Roman" w:hAnsi="Times New Roman" w:cs="Times New Roman"/>
               </w:rPr>
             </w:pPr>
             <w:r>
@@ -1084,7 +2015,7 @@
           <w:p>
             <w:pPr>
               <w:rPr>
-                <w:rFonts w:ascii="Times New Roman" w:hAnsi="Times New Roman" w:cs="Times New Roman" w:hint="eastAsia"/>
+                <w:rFonts w:ascii="Times New Roman" w:hAnsi="Times New Roman" w:cs="Times New Roman"/>
               </w:rPr>
             </w:pPr>
             <w:r>
@@ -1108,26 +2039,26 @@
           <w:p>
             <w:pPr>
               <w:rPr>
+                <w:rFonts w:ascii="Times New Roman" w:hAnsi="Times New Roman" w:cs="Times New Roman"/>
+              </w:rPr>
+            </w:pPr>
+            <w:r>
+              <w:rPr>
                 <w:rFonts w:ascii="Times New Roman" w:hAnsi="Times New Roman" w:cs="Times New Roman" w:hint="eastAsia"/>
               </w:rPr>
-            </w:pPr>
-            <w:r>
-              <w:rPr>
-                <w:rFonts w:ascii="Times New Roman" w:hAnsi="Times New Roman" w:cs="Times New Roman" w:hint="eastAsia"/>
-              </w:rPr>
               <w:t>0</w:t>
             </w:r>
             <w:r>
               <w:rPr>
                 <w:rFonts w:ascii="Times New Roman" w:hAnsi="Times New Roman" w:cs="Times New Roman"/>
               </w:rPr>
-              <w:t>.</w:t>
-            </w:r>
-            <w:r>
-              <w:rPr>
-                <w:rFonts w:ascii="Times New Roman" w:hAnsi="Times New Roman" w:cs="Times New Roman"/>
-              </w:rPr>
-              <w:t>65</w:t>
+              <w:t>.5</w:t>
+            </w:r>
+            <w:r>
+              <w:rPr>
+                <w:rFonts w:ascii="Times New Roman" w:hAnsi="Times New Roman" w:cs="Times New Roman"/>
+              </w:rPr>
+              <w:t>5</w:t>
             </w:r>
           </w:p>
         </w:tc>
@@ -1138,26 +2069,26 @@
           <w:p>
             <w:pPr>
               <w:rPr>
+                <w:rFonts w:ascii="Times New Roman" w:hAnsi="Times New Roman" w:cs="Times New Roman"/>
+              </w:rPr>
+            </w:pPr>
+            <w:r>
+              <w:rPr>
                 <w:rFonts w:ascii="Times New Roman" w:hAnsi="Times New Roman" w:cs="Times New Roman" w:hint="eastAsia"/>
               </w:rPr>
-            </w:pPr>
-            <w:r>
-              <w:rPr>
-                <w:rFonts w:ascii="Times New Roman" w:hAnsi="Times New Roman" w:cs="Times New Roman" w:hint="eastAsia"/>
-              </w:rPr>
               <w:t>0</w:t>
             </w:r>
             <w:r>
               <w:rPr>
                 <w:rFonts w:ascii="Times New Roman" w:hAnsi="Times New Roman" w:cs="Times New Roman"/>
               </w:rPr>
-              <w:t>.</w:t>
-            </w:r>
-            <w:r>
-              <w:rPr>
-                <w:rFonts w:ascii="Times New Roman" w:hAnsi="Times New Roman" w:cs="Times New Roman"/>
-              </w:rPr>
-              <w:t>62</w:t>
+              <w:t>.5</w:t>
+            </w:r>
+            <w:r>
+              <w:rPr>
+                <w:rFonts w:ascii="Times New Roman" w:hAnsi="Times New Roman" w:cs="Times New Roman"/>
+              </w:rPr>
+              <w:t>5</w:t>
             </w:r>
           </w:p>
         </w:tc>
@@ -1170,7 +2101,7 @@
           <w:p>
             <w:pPr>
               <w:rPr>
-                <w:rFonts w:ascii="Times New Roman" w:hAnsi="Times New Roman" w:cs="Times New Roman" w:hint="eastAsia"/>
+                <w:rFonts w:ascii="Times New Roman" w:hAnsi="Times New Roman" w:cs="Times New Roman"/>
               </w:rPr>
             </w:pPr>
             <w:r>
@@ -1194,13 +2125,13 @@
           <w:p>
             <w:pPr>
               <w:rPr>
+                <w:rFonts w:ascii="Times New Roman" w:hAnsi="Times New Roman" w:cs="Times New Roman"/>
+              </w:rPr>
+            </w:pPr>
+            <w:r>
+              <w:rPr>
                 <w:rFonts w:ascii="Times New Roman" w:hAnsi="Times New Roman" w:cs="Times New Roman" w:hint="eastAsia"/>
               </w:rPr>
-            </w:pPr>
-            <w:r>
-              <w:rPr>
-                <w:rFonts w:ascii="Times New Roman" w:hAnsi="Times New Roman" w:cs="Times New Roman" w:hint="eastAsia"/>
-              </w:rPr>
               <w:t>0</w:t>
             </w:r>
             <w:r>
@@ -1213,7 +2144,7 @@
               <w:rPr>
                 <w:rFonts w:ascii="Times New Roman" w:hAnsi="Times New Roman" w:cs="Times New Roman"/>
               </w:rPr>
-              <w:t>87</w:t>
+              <w:t>90</w:t>
             </w:r>
           </w:p>
         </w:tc>
@@ -1224,7 +2155,356 @@
           <w:p>
             <w:pPr>
               <w:rPr>
+                <w:rFonts w:ascii="Times New Roman" w:hAnsi="Times New Roman" w:cs="Times New Roman"/>
+              </w:rPr>
+            </w:pPr>
+            <w:r>
+              <w:rPr>
                 <w:rFonts w:ascii="Times New Roman" w:hAnsi="Times New Roman" w:cs="Times New Roman" w:hint="eastAsia"/>
+              </w:rPr>
+              <w:t>0</w:t>
+            </w:r>
+            <w:r>
+              <w:rPr>
+                <w:rFonts w:ascii="Times New Roman" w:hAnsi="Times New Roman" w:cs="Times New Roman"/>
+              </w:rPr>
+              <w:t>.</w:t>
+            </w:r>
+            <w:r>
+              <w:rPr>
+                <w:rFonts w:ascii="Times New Roman" w:hAnsi="Times New Roman" w:cs="Times New Roman"/>
+              </w:rPr>
+              <w:t>90</w:t>
+            </w:r>
+          </w:p>
+        </w:tc>
+      </w:tr>
+    </w:tbl>
+    <w:p>
+      <w:pPr>
+        <w:rPr>
+          <w:rFonts w:ascii="Times New Roman" w:hAnsi="Times New Roman" w:cs="Times New Roman"/>
+        </w:rPr>
+      </w:pPr>
+    </w:p>
+    <w:p>
+      <w:pPr>
+        <w:jc w:val="center"/>
+        <w:rPr>
+          <w:rFonts w:ascii="Times New Roman" w:hAnsi="Times New Roman" w:cs="Times New Roman"/>
+        </w:rPr>
+      </w:pPr>
+      <w:r>
+        <w:rPr>
+          <w:rFonts w:ascii="Times New Roman" w:hAnsi="Times New Roman" w:cs="Times New Roman"/>
+        </w:rPr>
+        <w:t>Classification accuracy (</w:t>
+      </w:r>
+      <w:proofErr w:type="spellStart"/>
+      <w:r>
+        <w:rPr>
+          <w:rFonts w:ascii="Times New Roman" w:hAnsi="Times New Roman" w:cs="Times New Roman"/>
+        </w:rPr>
+        <w:t>rbf</w:t>
+      </w:r>
+      <w:proofErr w:type="spellEnd"/>
+      <w:r>
+        <w:rPr>
+          <w:rFonts w:ascii="Times New Roman" w:hAnsi="Times New Roman" w:cs="Times New Roman"/>
+        </w:rPr>
+        <w:t xml:space="preserve"> SVM</w:t>
+      </w:r>
+      <w:r>
+        <w:rPr>
+          <w:rFonts w:ascii="Times New Roman" w:hAnsi="Times New Roman" w:cs="Times New Roman"/>
+        </w:rPr>
+        <w:t xml:space="preserve">, optimal parameters: C = </w:t>
+      </w:r>
+      <w:r>
+        <w:rPr>
+          <w:rFonts w:ascii="Times New Roman" w:hAnsi="Times New Roman" w:cs="Times New Roman"/>
+          <w:color w:val="000000"/>
+          <w:kern w:val="0"/>
+          <w:szCs w:val="24"/>
+        </w:rPr>
+        <w:t>10</w:t>
+      </w:r>
+      <w:r>
+        <w:rPr>
+          <w:rFonts w:ascii="Times New Roman" w:hAnsi="Times New Roman" w:cs="Times New Roman"/>
+          <w:color w:val="000000"/>
+          <w:kern w:val="0"/>
+          <w:szCs w:val="24"/>
+          <w:vertAlign w:val="superscript"/>
+        </w:rPr>
+        <w:t>2</w:t>
+      </w:r>
+      <w:r>
+        <w:rPr>
+          <w:rFonts w:ascii="Times New Roman" w:hAnsi="Times New Roman" w:cs="Times New Roman"/>
+        </w:rPr>
+        <w:t xml:space="preserve">, Gamma = </w:t>
+      </w:r>
+      <w:r>
+        <w:rPr>
+          <w:rFonts w:ascii="Times New Roman" w:hAnsi="Times New Roman" w:cs="Times New Roman"/>
+          <w:color w:val="000000"/>
+          <w:kern w:val="0"/>
+          <w:szCs w:val="24"/>
+        </w:rPr>
+        <w:t>2</w:t>
+      </w:r>
+      <w:r>
+        <w:rPr>
+          <w:rFonts w:ascii="Times New Roman" w:hAnsi="Times New Roman" w:cs="Times New Roman"/>
+          <w:color w:val="000000"/>
+          <w:kern w:val="0"/>
+          <w:szCs w:val="24"/>
+          <w:vertAlign w:val="superscript"/>
+        </w:rPr>
+        <w:t>8</w:t>
+      </w:r>
+      <w:r>
+        <w:rPr>
+          <w:rFonts w:ascii="Times New Roman" w:hAnsi="Times New Roman" w:cs="Times New Roman"/>
+        </w:rPr>
+        <w:t>)</w:t>
+      </w:r>
+    </w:p>
+    <w:tbl>
+      <w:tblPr>
+        <w:tblStyle w:val="a4"/>
+        <w:tblW w:w="0" w:type="auto"/>
+        <w:tblLook w:val="04A0" w:firstRow="1" w:lastRow="0" w:firstColumn="1" w:lastColumn="0" w:noHBand="0" w:noVBand="1"/>
+      </w:tblPr>
+      <w:tblGrid>
+        <w:gridCol w:w="2879"/>
+        <w:gridCol w:w="2879"/>
+        <w:gridCol w:w="2880"/>
+      </w:tblGrid>
+      <w:tr>
+        <w:tc>
+          <w:tcPr>
+            <w:tcW w:w="2879" w:type="dxa"/>
+          </w:tcPr>
+          <w:p>
+            <w:pPr>
+              <w:rPr>
+                <w:rFonts w:ascii="Times New Roman" w:hAnsi="Times New Roman" w:cs="Times New Roman"/>
+              </w:rPr>
+            </w:pPr>
+          </w:p>
+        </w:tc>
+        <w:tc>
+          <w:tcPr>
+            <w:tcW w:w="2879" w:type="dxa"/>
+          </w:tcPr>
+          <w:p>
+            <w:pPr>
+              <w:rPr>
+                <w:rFonts w:ascii="Times New Roman" w:hAnsi="Times New Roman" w:cs="Times New Roman"/>
+              </w:rPr>
+            </w:pPr>
+            <w:r>
+              <w:rPr>
+                <w:rFonts w:ascii="Times New Roman" w:hAnsi="Times New Roman" w:cs="Times New Roman" w:hint="eastAsia"/>
+              </w:rPr>
+              <w:t>T</w:t>
+            </w:r>
+            <w:r>
+              <w:rPr>
+                <w:rFonts w:ascii="Times New Roman" w:hAnsi="Times New Roman" w:cs="Times New Roman"/>
+              </w:rPr>
+              <w:t>raining</w:t>
+            </w:r>
+            <w:r>
+              <w:rPr>
+                <w:rFonts w:ascii="Times New Roman" w:hAnsi="Times New Roman" w:cs="Times New Roman"/>
+              </w:rPr>
+              <w:t xml:space="preserve"> set</w:t>
+            </w:r>
+          </w:p>
+        </w:tc>
+        <w:tc>
+          <w:tcPr>
+            <w:tcW w:w="2880" w:type="dxa"/>
+          </w:tcPr>
+          <w:p>
+            <w:pPr>
+              <w:rPr>
+                <w:rFonts w:ascii="Times New Roman" w:hAnsi="Times New Roman" w:cs="Times New Roman"/>
+              </w:rPr>
+            </w:pPr>
+            <w:r>
+              <w:rPr>
+                <w:rFonts w:ascii="Times New Roman" w:hAnsi="Times New Roman" w:cs="Times New Roman" w:hint="eastAsia"/>
+              </w:rPr>
+              <w:t>T</w:t>
+            </w:r>
+            <w:r>
+              <w:rPr>
+                <w:rFonts w:ascii="Times New Roman" w:hAnsi="Times New Roman" w:cs="Times New Roman"/>
+              </w:rPr>
+              <w:t>est</w:t>
+            </w:r>
+            <w:r>
+              <w:rPr>
+                <w:rFonts w:ascii="Times New Roman" w:hAnsi="Times New Roman" w:cs="Times New Roman"/>
+              </w:rPr>
+              <w:t xml:space="preserve"> set</w:t>
+            </w:r>
+          </w:p>
+        </w:tc>
+      </w:tr>
+      <w:tr>
+        <w:tc>
+          <w:tcPr>
+            <w:tcW w:w="2879" w:type="dxa"/>
+          </w:tcPr>
+          <w:p>
+            <w:pPr>
+              <w:rPr>
+                <w:rFonts w:ascii="Times New Roman" w:hAnsi="Times New Roman" w:cs="Times New Roman"/>
+              </w:rPr>
+            </w:pPr>
+            <w:r>
+              <w:rPr>
+                <w:rFonts w:ascii="Times New Roman" w:hAnsi="Times New Roman" w:cs="Times New Roman" w:hint="eastAsia"/>
+              </w:rPr>
+              <w:t>A</w:t>
+            </w:r>
+            <w:r>
+              <w:rPr>
+                <w:rFonts w:ascii="Times New Roman" w:hAnsi="Times New Roman" w:cs="Times New Roman"/>
+              </w:rPr>
+              <w:t>F</w:t>
+            </w:r>
+          </w:p>
+        </w:tc>
+        <w:tc>
+          <w:tcPr>
+            <w:tcW w:w="2879" w:type="dxa"/>
+          </w:tcPr>
+          <w:p>
+            <w:pPr>
+              <w:rPr>
+                <w:rFonts w:ascii="Times New Roman" w:hAnsi="Times New Roman" w:cs="Times New Roman"/>
+              </w:rPr>
+            </w:pPr>
+            <w:r>
+              <w:rPr>
+                <w:rFonts w:ascii="Times New Roman" w:hAnsi="Times New Roman" w:cs="Times New Roman" w:hint="eastAsia"/>
+              </w:rPr>
+              <w:t>0</w:t>
+            </w:r>
+            <w:r>
+              <w:rPr>
+                <w:rFonts w:ascii="Times New Roman" w:hAnsi="Times New Roman" w:cs="Times New Roman"/>
+              </w:rPr>
+              <w:t>.</w:t>
+            </w:r>
+            <w:r>
+              <w:rPr>
+                <w:rFonts w:ascii="Times New Roman" w:hAnsi="Times New Roman" w:cs="Times New Roman"/>
+              </w:rPr>
+              <w:t>65</w:t>
+            </w:r>
+          </w:p>
+        </w:tc>
+        <w:tc>
+          <w:tcPr>
+            <w:tcW w:w="2880" w:type="dxa"/>
+          </w:tcPr>
+          <w:p>
+            <w:pPr>
+              <w:rPr>
+                <w:rFonts w:ascii="Times New Roman" w:hAnsi="Times New Roman" w:cs="Times New Roman"/>
+              </w:rPr>
+            </w:pPr>
+            <w:r>
+              <w:rPr>
+                <w:rFonts w:ascii="Times New Roman" w:hAnsi="Times New Roman" w:cs="Times New Roman" w:hint="eastAsia"/>
+              </w:rPr>
+              <w:t>0</w:t>
+            </w:r>
+            <w:r>
+              <w:rPr>
+                <w:rFonts w:ascii="Times New Roman" w:hAnsi="Times New Roman" w:cs="Times New Roman"/>
+              </w:rPr>
+              <w:t>.</w:t>
+            </w:r>
+            <w:r>
+              <w:rPr>
+                <w:rFonts w:ascii="Times New Roman" w:hAnsi="Times New Roman" w:cs="Times New Roman"/>
+              </w:rPr>
+              <w:t>62</w:t>
+            </w:r>
+          </w:p>
+        </w:tc>
+      </w:tr>
+      <w:tr>
+        <w:tc>
+          <w:tcPr>
+            <w:tcW w:w="2879" w:type="dxa"/>
+          </w:tcPr>
+          <w:p>
+            <w:pPr>
+              <w:rPr>
+                <w:rFonts w:ascii="Times New Roman" w:hAnsi="Times New Roman" w:cs="Times New Roman"/>
+              </w:rPr>
+            </w:pPr>
+            <w:r>
+              <w:rPr>
+                <w:rFonts w:ascii="Times New Roman" w:hAnsi="Times New Roman" w:cs="Times New Roman" w:hint="eastAsia"/>
+              </w:rPr>
+              <w:t>N</w:t>
+            </w:r>
+            <w:r>
+              <w:rPr>
+                <w:rFonts w:ascii="Times New Roman" w:hAnsi="Times New Roman" w:cs="Times New Roman"/>
+              </w:rPr>
+              <w:t>ormal</w:t>
+            </w:r>
+          </w:p>
+        </w:tc>
+        <w:tc>
+          <w:tcPr>
+            <w:tcW w:w="2879" w:type="dxa"/>
+          </w:tcPr>
+          <w:p>
+            <w:pPr>
+              <w:rPr>
+                <w:rFonts w:ascii="Times New Roman" w:hAnsi="Times New Roman" w:cs="Times New Roman"/>
+              </w:rPr>
+            </w:pPr>
+            <w:r>
+              <w:rPr>
+                <w:rFonts w:ascii="Times New Roman" w:hAnsi="Times New Roman" w:cs="Times New Roman" w:hint="eastAsia"/>
+              </w:rPr>
+              <w:t>0</w:t>
+            </w:r>
+            <w:r>
+              <w:rPr>
+                <w:rFonts w:ascii="Times New Roman" w:hAnsi="Times New Roman" w:cs="Times New Roman"/>
+              </w:rPr>
+              <w:t>.</w:t>
+            </w:r>
+            <w:r>
+              <w:rPr>
+                <w:rFonts w:ascii="Times New Roman" w:hAnsi="Times New Roman" w:cs="Times New Roman"/>
+              </w:rPr>
+              <w:t>87</w:t>
+            </w:r>
+          </w:p>
+        </w:tc>
+        <w:tc>
+          <w:tcPr>
+            <w:tcW w:w="2880" w:type="dxa"/>
+          </w:tcPr>
+          <w:p>
+            <w:pPr>
+              <w:rPr>
+                <w:rFonts w:ascii="Times New Roman" w:hAnsi="Times New Roman" w:cs="Times New Roman"/>
               </w:rPr>
             </w:pPr>
             <w:r>
@@ -1271,7 +2551,7 @@
   <w:abstractNum w:abstractNumId="0" w15:restartNumberingAfterBreak="0">
     <w:nsid w:val="2CB42058"/>
     <w:multiLevelType w:val="hybridMultilevel"/>
-    <w:tmpl w:val="2C9CA64A"/>
+    <w:tmpl w:val="68A4D5B8"/>
     <w:lvl w:ilvl="0" w:tplc="04090001">
       <w:start w:val="1"/>
       <w:numFmt w:val="bullet"/>
@@ -1507,6 +2787,7 @@
     <w:lsdException w:name="HTML Sample" w:semiHidden="1" w:unhideWhenUsed="1"/>
     <w:lsdException w:name="HTML Typewriter" w:semiHidden="1" w:unhideWhenUsed="1"/>
     <w:lsdException w:name="HTML Variable" w:semiHidden="1" w:unhideWhenUsed="1"/>
+    <w:lsdException w:name="Normal Table" w:semiHidden="1" w:unhideWhenUsed="1"/>
     <w:lsdException w:name="annotation subject" w:semiHidden="1" w:unhideWhenUsed="1"/>
     <w:lsdException w:name="No List" w:semiHidden="1" w:unhideWhenUsed="1"/>
     <w:lsdException w:name="Outline List 1" w:semiHidden="1" w:unhideWhenUsed="1"/>
@@ -1553,8 +2834,10 @@
     <w:lsdException w:name="Table Subtle 2" w:semiHidden="1" w:unhideWhenUsed="1"/>
     <w:lsdException w:name="Table Web 1" w:semiHidden="1" w:unhideWhenUsed="1"/>
     <w:lsdException w:name="Table Web 2" w:semiHidden="1" w:unhideWhenUsed="1"/>
+    <w:lsdException w:name="Table Web 3" w:semiHidden="1" w:unhideWhenUsed="1"/>
     <w:lsdException w:name="Balloon Text" w:semiHidden="1" w:unhideWhenUsed="1"/>
     <w:lsdException w:name="Table Grid" w:uiPriority="39"/>
+    <w:lsdException w:name="Table Theme" w:semiHidden="1" w:unhideWhenUsed="1"/>
     <w:lsdException w:name="Placeholder Text" w:semiHidden="1"/>
     <w:lsdException w:name="No Spacing" w:uiPriority="1" w:qFormat="1"/>
     <w:lsdException w:name="Light Shading" w:uiPriority="60"/>

</xml_diff>